<commit_message>
New test text file added
</commit_message>
<xml_diff>
--- a/PratikTayde.docx
+++ b/PratikTayde.docx
@@ -173,7 +173,7 @@
           </mc:Choice>
           <mc:Fallback>
             <w:pict>
-              <v:shape w14:anchorId="0A793C12" id="Freeform 1" o:spid="_x0000_s1026" style="position:absolute;margin-left:9pt;margin-top:4pt;width:471.75pt;height:1pt;z-index:251658240;visibility:visible;mso-wrap-style:square;mso-wrap-distance-left:9pt;mso-wrap-distance-top:0;mso-wrap-distance-right:9pt;mso-wrap-distance-bottom:0;mso-position-horizontal:absolute;mso-position-horizontal-relative:margin;mso-position-vertical:absolute;mso-position-vertical-relative:text;v-text-anchor:middle" coordsize="5991225,1" o:gfxdata="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" path="m,l5991225,e" filled="f" strokecolor="#8db3e2" strokeweight="1pt">
+              <v:shape w14:anchorId="1B24A136" id="Freeform 1" o:spid="_x0000_s1026" style="position:absolute;margin-left:9pt;margin-top:4pt;width:471.75pt;height:1pt;z-index:251658240;visibility:visible;mso-wrap-style:square;mso-wrap-distance-left:9pt;mso-wrap-distance-top:0;mso-wrap-distance-right:9pt;mso-wrap-distance-bottom:0;mso-position-horizontal:absolute;mso-position-horizontal-relative:margin;mso-position-vertical:absolute;mso-position-vertical-relative:text;v-text-anchor:middle" coordsize="5991225,1" o:gfxdata="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" path="m,l5991225,e" filled="f" strokecolor="#8db3e2" strokeweight="1pt">
                 <v:stroke startarrowwidth="narrow" startarrowlength="short" endarrowwidth="narrow" endarrowlength="short"/>
                 <v:path arrowok="t" o:extrusionok="f" textboxrect="0,0,5991225,1"/>
                 <w10:wrap anchorx="margin"/>
@@ -377,6 +377,41 @@
           <w:color w:val="444444"/>
         </w:rPr>
         <w:t>2 Promotions in span of 4 years.</w:t>
+      </w:r>
+    </w:p>
+    <w:p>
+      <w:pPr>
+        <w:numPr>
+          <w:ilvl w:val="0"/>
+          <w:numId w:val="5"/>
+        </w:numPr>
+        <w:pBdr>
+          <w:top w:val="nil"/>
+          <w:left w:val="nil"/>
+          <w:bottom w:val="nil"/>
+          <w:right w:val="nil"/>
+          <w:between w:val="nil"/>
+        </w:pBdr>
+        <w:spacing w:after="0" w:line="240" w:lineRule="auto"/>
+        <w:contextualSpacing/>
+        <w:jc w:val="both"/>
+        <w:rPr>
+          <w:color w:val="444444"/>
+        </w:rPr>
+      </w:pPr>
+      <w:r>
+        <w:rPr>
+          <w:color w:val="444444"/>
+        </w:rPr>
+        <w:t xml:space="preserve">Awarded </w:t>
+      </w:r>
+      <w:bookmarkStart w:id="0" w:name="_GoBack"/>
+      <w:bookmarkEnd w:id="0"/>
+      <w:r>
+        <w:rPr>
+          <w:color w:val="444444"/>
+        </w:rPr>
+        <w:t>LAUREATE for setting up CI &amp; CD on FIS SDL infrastructure.</w:t>
       </w:r>
     </w:p>
     <w:p>
@@ -1063,6 +1098,7 @@
               <w:rPr>
                 <w:b/>
               </w:rPr>
+              <w:lastRenderedPageBreak/>
               <w:t>Build and Release Management Tools</w:t>
             </w:r>
           </w:p>
@@ -1082,8 +1118,6 @@
             <w:r>
               <w:t xml:space="preserve"> </w:t>
             </w:r>
-            <w:bookmarkStart w:id="0" w:name="_GoBack"/>
-            <w:bookmarkEnd w:id="0"/>
             <w:r>
               <w:t>TFS</w:t>
             </w:r>
@@ -1123,7 +1157,6 @@
               <w:rPr>
                 <w:b/>
               </w:rPr>
-              <w:lastRenderedPageBreak/>
               <w:t>Packaging Tools</w:t>
             </w:r>
           </w:p>
@@ -2295,6 +2328,7 @@
                 <w:sz w:val="22"/>
                 <w:szCs w:val="22"/>
               </w:rPr>
+              <w:lastRenderedPageBreak/>
               <w:t xml:space="preserve"> H.S.S.C</w:t>
             </w:r>
           </w:p>
@@ -2416,7 +2450,6 @@
                 <w:sz w:val="22"/>
                 <w:szCs w:val="22"/>
               </w:rPr>
-              <w:lastRenderedPageBreak/>
               <w:t>S.S.C</w:t>
             </w:r>
           </w:p>

</xml_diff>